<commit_message>
documented project plan, awaiting risk analysis
</commit_message>
<xml_diff>
--- a/docs/Project Plan.docx
+++ b/docs/Project Plan.docx
@@ -1,17 +1,15 @@
 
 <file path=word/document.xml><?xml version="1.0" encoding="utf-8"?>
-<w:document xmlns:wpc="http://schemas.microsoft.com/office/word/2010/wordprocessingCanvas" xmlns:cx="http://schemas.microsoft.com/office/drawing/2014/chartex" xmlns:cx1="http://schemas.microsoft.com/office/drawing/2015/9/8/chartex" xmlns:cx2="http://schemas.microsoft.com/office/drawing/2015/10/21/chartex" xmlns:cx3="http://schemas.microsoft.com/office/drawing/2016/5/9/chartex" xmlns:cx4="http://schemas.microsoft.com/office/drawing/2016/5/10/chartex" xmlns:cx5="http://schemas.microsoft.com/office/drawing/2016/5/11/chartex" xmlns:cx6="http://schemas.microsoft.com/office/drawing/2016/5/12/chartex" xmlns:cx7="http://schemas.microsoft.com/office/drawing/2016/5/13/chartex" xmlns:cx8="http://schemas.microsoft.com/office/drawing/2016/5/14/chartex" xmlns:mc="http://schemas.openxmlformats.org/markup-compatibility/2006" xmlns:aink="http://schemas.microsoft.com/office/drawing/2016/ink" xmlns:am3d="http://schemas.microsoft.com/office/drawing/2017/model3d" xmlns:o="urn:schemas-microsoft-com:office:office" xmlns:r="http://schemas.openxmlformats.org/officeDocument/2006/relationships" xmlns:m="http://schemas.openxmlformats.org/officeDocument/2006/math" xmlns:v="urn:schemas-microsoft-com:vml" xmlns:wp14="http://schemas.microsoft.com/office/word/2010/wordprocessingDrawing" xmlns:wp="http://schemas.openxmlformats.org/drawingml/2006/wordprocessingDrawing" xmlns:w10="urn:schemas-microsoft-com:office:word" xmlns:w="http://schemas.openxmlformats.org/wordprocessingml/2006/main" xmlns:w14="http://schemas.microsoft.com/office/word/2010/wordml" xmlns:w15="http://schemas.microsoft.com/office/word/2012/wordml" xmlns:w16cid="http://schemas.microsoft.com/office/word/2016/wordml/cid" xmlns:w16se="http://schemas.microsoft.com/office/word/2015/wordml/symex" xmlns:wpg="http://schemas.microsoft.com/office/word/2010/wordprocessingGroup" xmlns:wpi="http://schemas.microsoft.com/office/word/2010/wordprocessingInk" xmlns:wne="http://schemas.microsoft.com/office/word/2006/wordml" xmlns:wps="http://schemas.microsoft.com/office/word/2010/wordprocessingShape" mc:Ignorable="w14 w15 w16se w16cid wp14">
+<w:document xmlns:wpc="http://schemas.microsoft.com/office/word/2010/wordprocessingCanvas" xmlns:cx="http://schemas.microsoft.com/office/drawing/2014/chartex" xmlns:cx1="http://schemas.microsoft.com/office/drawing/2015/9/8/chartex" xmlns:cx2="http://schemas.microsoft.com/office/drawing/2015/10/21/chartex" xmlns:cx3="http://schemas.microsoft.com/office/drawing/2016/5/9/chartex" xmlns:cx4="http://schemas.microsoft.com/office/drawing/2016/5/10/chartex" xmlns:cx5="http://schemas.microsoft.com/office/drawing/2016/5/11/chartex" xmlns:cx6="http://schemas.microsoft.com/office/drawing/2016/5/12/chartex" xmlns:cx7="http://schemas.microsoft.com/office/drawing/2016/5/13/chartex" xmlns:cx8="http://schemas.microsoft.com/office/drawing/2016/5/14/chartex" xmlns:mc="http://schemas.openxmlformats.org/markup-compatibility/2006" xmlns:aink="http://schemas.microsoft.com/office/drawing/2016/ink" xmlns:am3d="http://schemas.microsoft.com/office/drawing/2017/model3d" xmlns:o="urn:schemas-microsoft-com:office:office" xmlns:r="http://schemas.openxmlformats.org/officeDocument/2006/relationships" xmlns:m="http://schemas.openxmlformats.org/officeDocument/2006/math" xmlns:v="urn:schemas-microsoft-com:vml" xmlns:wp14="http://schemas.microsoft.com/office/word/2010/wordprocessingDrawing" xmlns:wp="http://schemas.openxmlformats.org/drawingml/2006/wordprocessingDrawing" xmlns:w10="urn:schemas-microsoft-com:office:word" xmlns:w="http://schemas.openxmlformats.org/wordprocessingml/2006/main" xmlns:w14="http://schemas.microsoft.com/office/word/2010/wordml" xmlns:w15="http://schemas.microsoft.com/office/word/2012/wordml" xmlns:w16cex="http://schemas.microsoft.com/office/word/2018/wordml/cex" xmlns:w16cid="http://schemas.microsoft.com/office/word/2016/wordml/cid" xmlns:w16="http://schemas.microsoft.com/office/word/2018/wordml" xmlns:w16se="http://schemas.microsoft.com/office/word/2015/wordml/symex" xmlns:wpg="http://schemas.microsoft.com/office/word/2010/wordprocessingGroup" xmlns:wpi="http://schemas.microsoft.com/office/word/2010/wordprocessingInk" xmlns:wne="http://schemas.microsoft.com/office/word/2006/wordml" xmlns:wps="http://schemas.microsoft.com/office/word/2010/wordprocessingShape" mc:Ignorable="w14 w15 w16se w16cid w16 w16cex wp14">
   <w:body>
     <w:p>
       <w:pPr>
         <w:pStyle w:val="Title"/>
+        <w:spacing w:after="0"/>
       </w:pPr>
       <w:bookmarkStart w:id="0" w:name="Top"/>
       <w:r>
-        <w:rPr>
-          <w:highlight w:val="yellow"/>
-        </w:rPr>
-        <w:t>&lt;Project Name&gt;</w:t>
+        <w:t>Dan’s Bagels</w:t>
       </w:r>
     </w:p>
     <w:bookmarkEnd w:id="0"/>
@@ -24,36 +22,48 @@
       </w:r>
     </w:p>
     <w:p>
+      <w:pPr>
+        <w:spacing w:after="0"/>
+      </w:pPr>
       <w:bookmarkStart w:id="1" w:name="Team"/>
       <w:r>
         <w:t xml:space="preserve">This project aims to build </w:t>
       </w:r>
       <w:r>
-        <w:t>a system for running an auction at a school or church activity</w:t>
-      </w:r>
-      <w:r>
-        <w:t>.</w:t>
-      </w:r>
-    </w:p>
-    <w:p>
-      <w:pPr>
-        <w:rPr>
-          <w:i/>
-        </w:rPr>
-      </w:pPr>
-      <w:r>
-        <w:t>The auction system will be for managing a live event, not running an online auction like e-bay</w:t>
-      </w:r>
-      <w:r>
-        <w:t>.</w:t>
-      </w:r>
-      <w:r>
-        <w:t xml:space="preserve"> It aims to replace paper voting with a mobile phone system so that people can know what they’ve spent so far and will also help tally the results at the end of the night. The system will su</w:t>
-      </w:r>
-      <w:bookmarkStart w:id="2" w:name="_GoBack"/>
-      <w:bookmarkEnd w:id="2"/>
-      <w:r>
-        <w:t>pport both a silent auction and a live auction and be capable of running on a PC (for an administrator) and iOS and Android mobile devices.</w:t>
+        <w:t xml:space="preserve">a system for </w:t>
+      </w:r>
+      <w:r>
+        <w:t>operating a bagel shop.</w:t>
+      </w:r>
+      <w:r>
+        <w:t xml:space="preserve"> </w:t>
+      </w:r>
+      <w:r>
+        <w:t>The system will be use</w:t>
+      </w:r>
+      <w:r>
+        <w:t>d</w:t>
+      </w:r>
+      <w:r>
+        <w:t xml:space="preserve"> to run </w:t>
+      </w:r>
+      <w:r>
+        <w:t>the storefront of the bagel shop</w:t>
+      </w:r>
+      <w:r>
+        <w:t xml:space="preserve"> for both the customers and employees.</w:t>
+      </w:r>
+      <w:r>
+        <w:t xml:space="preserve"> It is the only way in which customers will plac</w:t>
+      </w:r>
+      <w:r>
+        <w:t xml:space="preserve">e and manage orders, and where customers will manage their funds.  The system will also be used by employees to </w:t>
+      </w:r>
+      <w:r>
+        <w:t>vie</w:t>
+      </w:r>
+      <w:r>
+        <w:t>w orders, change order status, and manage inventory. It will be capable of running on web browsers on a PC.</w:t>
       </w:r>
     </w:p>
     <w:p>
@@ -66,75 +76,132 @@
       <w:bookmarkEnd w:id="1"/>
     </w:p>
     <w:p>
-      <w:pPr>
-        <w:rPr>
-          <w:i/>
-          <w:highlight w:val="yellow"/>
-        </w:rPr>
-      </w:pPr>
-      <w:r>
-        <w:rPr>
-          <w:i/>
-          <w:highlight w:val="yellow"/>
-        </w:rPr>
-        <w:t xml:space="preserve">(The team description should be complete and accurate, yet concise. You may refer to the text book or other authors for standard team organizations. Be sure to describe any team philosophies that you intend </w:t>
-      </w:r>
-      <w:r>
-        <w:rPr>
-          <w:i/>
-          <w:highlight w:val="yellow"/>
-        </w:rPr>
-        <w:t xml:space="preserve">to </w:t>
-      </w:r>
-      <w:r>
-        <w:rPr>
-          <w:i/>
-          <w:highlight w:val="yellow"/>
-        </w:rPr>
-        <w:t>adapt (e.g. egoless programming). You may use a figure to describe your team organization.</w:t>
-      </w:r>
-      <w:r>
-        <w:rPr>
-          <w:i/>
-          <w:highlight w:val="yellow"/>
-        </w:rPr>
-        <w:t xml:space="preserve">  Also, you may anticipate shifts in responsibilities as the project progresses</w:t>
-      </w:r>
-      <w:r>
-        <w:rPr>
-          <w:i/>
-          <w:highlight w:val="yellow"/>
-        </w:rPr>
-        <w:t>)</w:t>
+      <w:r>
+        <w:t>The</w:t>
+      </w:r>
+      <w:r>
+        <w:t xml:space="preserve"> team plans to use an agile generalist team structure. This allows a small team </w:t>
+      </w:r>
+      <w:r>
+        <w:t xml:space="preserve">where each member has more cross-functionality rather than </w:t>
+      </w:r>
+      <w:r>
+        <w:t xml:space="preserve">overly </w:t>
+      </w:r>
+      <w:r>
+        <w:t>specific roles or titles</w:t>
+      </w:r>
+      <w:r>
+        <w:t>.</w:t>
+      </w:r>
+      <w:r>
+        <w:t xml:space="preserve"> The members of </w:t>
+      </w:r>
+      <w:r>
+        <w:t>the</w:t>
+      </w:r>
+      <w:r>
+        <w:t xml:space="preserve"> team will contribute to the project in many ways rather than being specialists in specific areas. </w:t>
+      </w:r>
+      <w:r>
+        <w:t xml:space="preserve">Egoless programming is also planned to be followed due to every member playing a wide role. Dan Watson is the </w:t>
+      </w:r>
+      <w:r>
+        <w:t>client</w:t>
+      </w:r>
+      <w:r>
+        <w:t>. All members are part of the development team, with Jake Pope being the scrum master to begin the project.  These roles are subject to change as the project moves on.</w:t>
       </w:r>
     </w:p>
     <w:p>
       <w:pPr>
-        <w:pStyle w:val="Heading1"/>
-      </w:pPr>
-      <w:bookmarkStart w:id="3" w:name="Process"/>
-      <w:r>
-        <w:t>Software Development Process</w:t>
-      </w:r>
-      <w:bookmarkEnd w:id="3"/>
+        <w:jc w:val="center"/>
+      </w:pPr>
+      <w:r>
+        <w:rPr>
+          <w:noProof/>
+        </w:rPr>
+        <w:drawing>
+          <wp:inline distT="0" distB="0" distL="0" distR="0" wp14:anchorId="542C2E7E" wp14:editId="7C25FA3B">
+            <wp:extent cx="2802255" cy="1914910"/>
+            <wp:effectExtent l="0" t="0" r="0" b="0"/>
+            <wp:docPr id="1" name="Picture 1"/>
+            <wp:cNvGraphicFramePr>
+              <a:graphicFrameLocks xmlns:a="http://schemas.openxmlformats.org/drawingml/2006/main" noChangeAspect="1"/>
+            </wp:cNvGraphicFramePr>
+            <a:graphic xmlns:a="http://schemas.openxmlformats.org/drawingml/2006/main">
+              <a:graphicData uri="http://schemas.openxmlformats.org/drawingml/2006/picture">
+                <pic:pic xmlns:pic="http://schemas.openxmlformats.org/drawingml/2006/picture">
+                  <pic:nvPicPr>
+                    <pic:cNvPr id="1" name=""/>
+                    <pic:cNvPicPr/>
+                  </pic:nvPicPr>
+                  <pic:blipFill rotWithShape="1">
+                    <a:blip r:embed="rId6"/>
+                    <a:srcRect l="28939" t="29510"/>
+                    <a:stretch/>
+                  </pic:blipFill>
+                  <pic:spPr bwMode="auto">
+                    <a:xfrm>
+                      <a:off x="0" y="0"/>
+                      <a:ext cx="2849788" cy="1947392"/>
+                    </a:xfrm>
+                    <a:prstGeom prst="rect">
+                      <a:avLst/>
+                    </a:prstGeom>
+                    <a:ln>
+                      <a:noFill/>
+                    </a:ln>
+                    <a:extLst>
+                      <a:ext uri="{53640926-AAD7-44D8-BBD7-CCE9431645EC}">
+                        <a14:shadowObscured xmlns:a14="http://schemas.microsoft.com/office/drawing/2010/main"/>
+                      </a:ext>
+                    </a:extLst>
+                  </pic:spPr>
+                </pic:pic>
+              </a:graphicData>
+            </a:graphic>
+          </wp:inline>
+        </w:drawing>
+      </w:r>
     </w:p>
     <w:p>
-      <w:r>
-        <w:t xml:space="preserve">The development will </w:t>
-      </w:r>
-      <w:r>
-        <w:t xml:space="preserve">be broken up into five phases.  </w:t>
-      </w:r>
-      <w:r>
-        <w:t>Each</w:t>
-      </w:r>
-      <w:r>
-        <w:t xml:space="preserve"> phase will be a little like a Sprint in an Agile method and a little like an iteration in a Spiral process.  Specifically, each phase will be like a Sprint, in that work to be done will be organized into small tasks, placed into a “backlog”, and prioritized.   Then, using on time-box scheduling, the team will decide which tasks the phase (Sprint) will address.  The team will use a Scrum Board to keep track of tasks in the backlog, those that will be part of the current Sprint, those in progress, and those that are done.</w:t>
-      </w:r>
+      <w:pPr>
+        <w:pStyle w:val="Heading1"/>
+      </w:pPr>
+      <w:bookmarkStart w:id="2" w:name="Process"/>
+      <w:r>
+        <w:t>Software Development Process</w:t>
+      </w:r>
+      <w:bookmarkEnd w:id="2"/>
     </w:p>
     <w:p>
-      <w:r>
-        <w:t>Each phase will also be a little like an iteration in a Spiral process, in that each phase will include some risk analysis and that any development activity (requirements capture, analysis, design, implementation, etc.) can be done during any phase.  Early phases will focus on understanding (requirements capture and analysis) and subsequent phases will focus on design and implementation.  Each phase will include a retrospective.</w:t>
+      <w:pPr>
+        <w:spacing w:after="0"/>
+      </w:pPr>
+      <w:r>
+        <w:t xml:space="preserve">The development will </w:t>
+      </w:r>
+      <w:r>
+        <w:t xml:space="preserve">be broken up into five phases.  </w:t>
+      </w:r>
+      <w:r>
+        <w:t>Each</w:t>
+      </w:r>
+      <w:r>
+        <w:t xml:space="preserve"> phase will be a little like a Sprint in an Agile method and a little like an iteration in a Spiral process.  Specifically, each phase will be like a Sprint, in that work to be done will be organized into small tasks, placed into a “backlog”, and prioritized.   Then, using on time-box scheduling, the team will decide which tasks the phase (Sprint) will address.  The team will use a Scrum Board to keep track of tasks in the backlog, those that will be part of the current Sprint, those in progress, and those that are done.</w:t>
+      </w:r>
+    </w:p>
+    <w:p>
+      <w:pPr>
+        <w:spacing w:after="0"/>
+      </w:pPr>
+      <w:r>
+        <w:t xml:space="preserve">Each phase will also be a little like an iteration in a Spiral process, in that each phase will include some risk analysis and that any development activity (requirements capture, analysis, design, implementation, etc.) can be done during any phase.  Early phases will focus on understanding (requirements capture and </w:t>
+      </w:r>
+      <w:r>
+        <w:lastRenderedPageBreak/>
+        <w:t>analysis) and subsequent phases will focus on design and implementation.  Each phase will include a retrospective.</w:t>
       </w:r>
     </w:p>
     <w:tbl>
@@ -370,15 +437,7 @@
                 <w:sz w:val="24"/>
                 <w:szCs w:val="24"/>
               </w:rPr>
-              <w:t xml:space="preserve">, </w:t>
-            </w:r>
-            <w:r>
-              <w:rPr>
-                <w:rFonts w:ascii="Times New Roman" w:eastAsia="Times New Roman" w:hAnsi="Times New Roman" w:cs="Times New Roman"/>
-                <w:sz w:val="24"/>
-                <w:szCs w:val="24"/>
-              </w:rPr>
-              <w:t>Architectural, UI, and DB Design</w:t>
+              <w:t>, Architectural, UI, and DB Design</w:t>
             </w:r>
           </w:p>
         </w:tc>
@@ -538,111 +597,163 @@
         </w:tc>
       </w:tr>
     </w:tbl>
-    <w:p/>
     <w:p>
-      <w:r>
-        <w:lastRenderedPageBreak/>
-        <w:t>W</w:t>
-      </w:r>
-      <w:r>
-        <w:t>e wi</w:t>
-      </w:r>
-      <w:r>
-        <w:t xml:space="preserve">ll use </w:t>
-      </w:r>
-      <w:r>
-        <w:t>Unified Modeling Language (UML)</w:t>
-      </w:r>
-      <w:r>
-        <w:t xml:space="preserve"> to document user goals, structural concepts, component interactions, and behaviors.</w:t>
-      </w:r>
+      <w:pPr>
+        <w:spacing w:after="0"/>
+      </w:pPr>
     </w:p>
     <w:p>
       <w:pPr>
-        <w:pStyle w:val="Heading1"/>
-      </w:pPr>
-      <w:r>
-        <w:t>Communication policies</w:t>
-      </w:r>
-      <w:r>
-        <w:t xml:space="preserve">, </w:t>
-      </w:r>
-      <w:r>
-        <w:t>procedures</w:t>
-      </w:r>
-      <w:r>
-        <w:t>, and tools</w:t>
+        <w:spacing w:after="0"/>
+      </w:pPr>
+      <w:r>
+        <w:t>W</w:t>
+      </w:r>
+      <w:r>
+        <w:t>e wi</w:t>
+      </w:r>
+      <w:r>
+        <w:t xml:space="preserve">ll use </w:t>
+      </w:r>
+      <w:r>
+        <w:t>Unified Modeling Language (UML)</w:t>
+      </w:r>
+      <w:r>
+        <w:t xml:space="preserve"> to document user goals, structural concepts, component interactions, and behaviors.</w:t>
       </w:r>
     </w:p>
     <w:p>
       <w:pPr>
-        <w:rPr>
-          <w:i/>
-          <w:highlight w:val="yellow"/>
-        </w:rPr>
-      </w:pPr>
-      <w:r>
-        <w:rPr>
-          <w:i/>
-          <w:highlight w:val="yellow"/>
-        </w:rPr>
-        <w:t>(Describe your communication policies and procedures.)</w:t>
+        <w:pStyle w:val="Heading1"/>
+      </w:pPr>
+      <w:r>
+        <w:t>Communication policies</w:t>
+      </w:r>
+      <w:r>
+        <w:t xml:space="preserve">, </w:t>
+      </w:r>
+      <w:r>
+        <w:t>procedures</w:t>
+      </w:r>
+      <w:r>
+        <w:t>, and tools</w:t>
       </w:r>
     </w:p>
     <w:p>
       <w:pPr>
-        <w:pStyle w:val="Heading1"/>
-      </w:pPr>
-      <w:r>
-        <w:t>Configuration Management</w:t>
+        <w:spacing w:after="0"/>
+        <w:rPr>
+          <w:iCs/>
+        </w:rPr>
+      </w:pPr>
+      <w:r>
+        <w:rPr>
+          <w:iCs/>
+        </w:rPr>
+        <w:t>T</w:t>
+      </w:r>
+      <w:r>
+        <w:rPr>
+          <w:iCs/>
+        </w:rPr>
+        <w:t>he team will communicate frequently using the following tools:</w:t>
       </w:r>
     </w:p>
     <w:p>
       <w:pPr>
-        <w:spacing w:before="100" w:beforeAutospacing="1" w:after="100" w:afterAutospacing="1" w:line="240" w:lineRule="auto"/>
-        <w:jc w:val="both"/>
+        <w:pStyle w:val="ListParagraph"/>
+        <w:numPr>
+          <w:ilvl w:val="0"/>
+          <w:numId w:val="5"/>
+        </w:numPr>
+        <w:spacing w:after="0"/>
         <w:rPr>
-          <w:rFonts w:ascii="Times New Roman" w:eastAsia="Times New Roman" w:hAnsi="Times New Roman" w:cs="Times New Roman"/>
-          <w:sz w:val="24"/>
-          <w:szCs w:val="24"/>
+          <w:iCs/>
         </w:rPr>
       </w:pPr>
       <w:r>
         <w:rPr>
-          <w:rFonts w:ascii="Times New Roman" w:eastAsia="Times New Roman" w:hAnsi="Times New Roman" w:cs="Times New Roman"/>
-          <w:sz w:val="24"/>
-          <w:szCs w:val="24"/>
+          <w:iCs/>
+        </w:rPr>
+        <w:t xml:space="preserve">Zoom </w:t>
+      </w:r>
+    </w:p>
+    <w:p>
+      <w:pPr>
+        <w:pStyle w:val="ListParagraph"/>
+        <w:numPr>
+          <w:ilvl w:val="0"/>
+          <w:numId w:val="5"/>
+        </w:numPr>
+        <w:spacing w:after="0"/>
+        <w:rPr>
+          <w:iCs/>
+        </w:rPr>
+      </w:pPr>
+      <w:r>
+        <w:rPr>
+          <w:iCs/>
+        </w:rPr>
+        <w:t>Project Team Group Message</w:t>
+      </w:r>
+    </w:p>
+    <w:p>
+      <w:pPr>
+        <w:spacing w:after="0"/>
+        <w:rPr>
+          <w:iCs/>
+        </w:rPr>
+      </w:pPr>
+      <w:r>
+        <w:rPr>
+          <w:iCs/>
+        </w:rPr>
+        <w:t>Zoom will be used for longer meetings, and the group message should be used for short updates, reminders, and questions. All group members are expected to attend all scheduled meetings unless otherwise specified. The same zoom information will be used unless otherwise specified.</w:t>
+      </w:r>
+    </w:p>
+    <w:p>
+      <w:pPr>
+        <w:pStyle w:val="Heading1"/>
+      </w:pPr>
+      <w:r>
+        <w:t>Configuration Management</w:t>
+      </w:r>
+    </w:p>
+    <w:p>
+      <w:pPr>
+        <w:spacing w:after="0" w:line="240" w:lineRule="auto"/>
+        <w:rPr>
+          <w:rFonts w:eastAsia="Times New Roman" w:cstheme="minorHAnsi"/>
+        </w:rPr>
+      </w:pPr>
+      <w:r>
+        <w:rPr>
+          <w:rFonts w:eastAsia="Times New Roman" w:cstheme="minorHAnsi"/>
         </w:rPr>
         <w:t xml:space="preserve">See </w:t>
       </w:r>
       <w:r>
         <w:rPr>
-          <w:rFonts w:ascii="Times New Roman" w:eastAsia="Times New Roman" w:hAnsi="Times New Roman" w:cs="Times New Roman"/>
-          <w:sz w:val="24"/>
-          <w:szCs w:val="24"/>
+          <w:rFonts w:eastAsia="Times New Roman" w:cstheme="minorHAnsi"/>
         </w:rPr>
         <w:t xml:space="preserve">the </w:t>
       </w:r>
       <w:r>
         <w:rPr>
-          <w:rFonts w:ascii="Times New Roman" w:eastAsia="Times New Roman" w:hAnsi="Times New Roman" w:cs="Times New Roman"/>
-          <w:sz w:val="24"/>
-          <w:szCs w:val="24"/>
+          <w:rFonts w:eastAsia="Times New Roman" w:cstheme="minorHAnsi"/>
         </w:rPr>
         <w:t>README.md</w:t>
       </w:r>
       <w:r>
         <w:rPr>
-          <w:rFonts w:ascii="Times New Roman" w:eastAsia="Times New Roman" w:hAnsi="Times New Roman" w:cs="Times New Roman"/>
-          <w:sz w:val="24"/>
-          <w:szCs w:val="24"/>
+          <w:rFonts w:eastAsia="Times New Roman" w:cstheme="minorHAnsi"/>
         </w:rPr>
         <w:t xml:space="preserve"> in the Git repository.</w:t>
       </w:r>
     </w:p>
     <w:p>
       <w:pPr>
-        <w:spacing w:before="100" w:beforeAutospacing="1" w:after="100" w:afterAutospacing="1" w:line="240" w:lineRule="auto"/>
+        <w:spacing w:before="100" w:beforeAutospacing="1" w:after="0" w:line="240" w:lineRule="auto"/>
         <w:jc w:val="both"/>
         <w:rPr>
           <w:rFonts w:ascii="Times New Roman" w:eastAsia="Times New Roman" w:hAnsi="Times New Roman" w:cs="Times New Roman"/>
@@ -662,7 +773,7 @@
 </file>
 
 <file path=word/numbering.xml><?xml version="1.0" encoding="utf-8"?>
-<w:numbering xmlns:wpc="http://schemas.microsoft.com/office/word/2010/wordprocessingCanvas" xmlns:cx="http://schemas.microsoft.com/office/drawing/2014/chartex" xmlns:cx1="http://schemas.microsoft.com/office/drawing/2015/9/8/chartex" xmlns:cx2="http://schemas.microsoft.com/office/drawing/2015/10/21/chartex" xmlns:cx3="http://schemas.microsoft.com/office/drawing/2016/5/9/chartex" xmlns:cx4="http://schemas.microsoft.com/office/drawing/2016/5/10/chartex" xmlns:cx5="http://schemas.microsoft.com/office/drawing/2016/5/11/chartex" xmlns:cx6="http://schemas.microsoft.com/office/drawing/2016/5/12/chartex" xmlns:cx7="http://schemas.microsoft.com/office/drawing/2016/5/13/chartex" xmlns:cx8="http://schemas.microsoft.com/office/drawing/2016/5/14/chartex" xmlns:mc="http://schemas.openxmlformats.org/markup-compatibility/2006" xmlns:aink="http://schemas.microsoft.com/office/drawing/2016/ink" xmlns:am3d="http://schemas.microsoft.com/office/drawing/2017/model3d" xmlns:o="urn:schemas-microsoft-com:office:office" xmlns:r="http://schemas.openxmlformats.org/officeDocument/2006/relationships" xmlns:m="http://schemas.openxmlformats.org/officeDocument/2006/math" xmlns:v="urn:schemas-microsoft-com:vml" xmlns:wp14="http://schemas.microsoft.com/office/word/2010/wordprocessingDrawing" xmlns:wp="http://schemas.openxmlformats.org/drawingml/2006/wordprocessingDrawing" xmlns:w10="urn:schemas-microsoft-com:office:word" xmlns:w="http://schemas.openxmlformats.org/wordprocessingml/2006/main" xmlns:w14="http://schemas.microsoft.com/office/word/2010/wordml" xmlns:w15="http://schemas.microsoft.com/office/word/2012/wordml" xmlns:w16cid="http://schemas.microsoft.com/office/word/2016/wordml/cid" xmlns:w16se="http://schemas.microsoft.com/office/word/2015/wordml/symex" xmlns:wpg="http://schemas.microsoft.com/office/word/2010/wordprocessingGroup" xmlns:wpi="http://schemas.microsoft.com/office/word/2010/wordprocessingInk" xmlns:wne="http://schemas.microsoft.com/office/word/2006/wordml" xmlns:wps="http://schemas.microsoft.com/office/word/2010/wordprocessingShape" mc:Ignorable="w14 w15 w16se w16cid wp14">
+<w:numbering xmlns:wpc="http://schemas.microsoft.com/office/word/2010/wordprocessingCanvas" xmlns:cx="http://schemas.microsoft.com/office/drawing/2014/chartex" xmlns:cx1="http://schemas.microsoft.com/office/drawing/2015/9/8/chartex" xmlns:cx2="http://schemas.microsoft.com/office/drawing/2015/10/21/chartex" xmlns:cx3="http://schemas.microsoft.com/office/drawing/2016/5/9/chartex" xmlns:cx4="http://schemas.microsoft.com/office/drawing/2016/5/10/chartex" xmlns:cx5="http://schemas.microsoft.com/office/drawing/2016/5/11/chartex" xmlns:cx6="http://schemas.microsoft.com/office/drawing/2016/5/12/chartex" xmlns:cx7="http://schemas.microsoft.com/office/drawing/2016/5/13/chartex" xmlns:cx8="http://schemas.microsoft.com/office/drawing/2016/5/14/chartex" xmlns:mc="http://schemas.openxmlformats.org/markup-compatibility/2006" xmlns:aink="http://schemas.microsoft.com/office/drawing/2016/ink" xmlns:am3d="http://schemas.microsoft.com/office/drawing/2017/model3d" xmlns:o="urn:schemas-microsoft-com:office:office" xmlns:r="http://schemas.openxmlformats.org/officeDocument/2006/relationships" xmlns:m="http://schemas.openxmlformats.org/officeDocument/2006/math" xmlns:v="urn:schemas-microsoft-com:vml" xmlns:wp14="http://schemas.microsoft.com/office/word/2010/wordprocessingDrawing" xmlns:wp="http://schemas.openxmlformats.org/drawingml/2006/wordprocessingDrawing" xmlns:w10="urn:schemas-microsoft-com:office:word" xmlns:w="http://schemas.openxmlformats.org/wordprocessingml/2006/main" xmlns:w14="http://schemas.microsoft.com/office/word/2010/wordml" xmlns:w15="http://schemas.microsoft.com/office/word/2012/wordml" xmlns:w16cex="http://schemas.microsoft.com/office/word/2018/wordml/cex" xmlns:w16cid="http://schemas.microsoft.com/office/word/2016/wordml/cid" xmlns:w16="http://schemas.microsoft.com/office/word/2018/wordml" xmlns:w16se="http://schemas.microsoft.com/office/word/2015/wordml/symex" xmlns:wpg="http://schemas.microsoft.com/office/word/2010/wordprocessingGroup" xmlns:wpi="http://schemas.microsoft.com/office/word/2010/wordprocessingInk" xmlns:wne="http://schemas.microsoft.com/office/word/2006/wordml" xmlns:wps="http://schemas.microsoft.com/office/word/2010/wordprocessingShape" mc:Ignorable="w14 w15 w16se w16cid w16 w16cex wp14">
   <w:abstractNum w:abstractNumId="0" w15:restartNumberingAfterBreak="0">
     <w:nsid w:val="1443028E"/>
     <w:multiLevelType w:val="multilevel"/>
@@ -956,6 +1067,119 @@
     </w:lvl>
   </w:abstractNum>
   <w:abstractNum w:abstractNumId="3" w15:restartNumberingAfterBreak="0">
+    <w:nsid w:val="65B52AE7"/>
+    <w:multiLevelType w:val="hybridMultilevel"/>
+    <w:tmpl w:val="462EA03C"/>
+    <w:lvl w:ilvl="0" w:tplc="04090001">
+      <w:start w:val="1"/>
+      <w:numFmt w:val="bullet"/>
+      <w:lvlText w:val=""/>
+      <w:lvlJc w:val="left"/>
+      <w:pPr>
+        <w:ind w:left="720" w:hanging="360"/>
+      </w:pPr>
+      <w:rPr>
+        <w:rFonts w:ascii="Symbol" w:hAnsi="Symbol" w:hint="default"/>
+      </w:rPr>
+    </w:lvl>
+    <w:lvl w:ilvl="1" w:tplc="04090003" w:tentative="1">
+      <w:start w:val="1"/>
+      <w:numFmt w:val="bullet"/>
+      <w:lvlText w:val="o"/>
+      <w:lvlJc w:val="left"/>
+      <w:pPr>
+        <w:ind w:left="1440" w:hanging="360"/>
+      </w:pPr>
+      <w:rPr>
+        <w:rFonts w:ascii="Courier New" w:hAnsi="Courier New" w:cs="Courier New" w:hint="default"/>
+      </w:rPr>
+    </w:lvl>
+    <w:lvl w:ilvl="2" w:tplc="04090005" w:tentative="1">
+      <w:start w:val="1"/>
+      <w:numFmt w:val="bullet"/>
+      <w:lvlText w:val=""/>
+      <w:lvlJc w:val="left"/>
+      <w:pPr>
+        <w:ind w:left="2160" w:hanging="360"/>
+      </w:pPr>
+      <w:rPr>
+        <w:rFonts w:ascii="Wingdings" w:hAnsi="Wingdings" w:hint="default"/>
+      </w:rPr>
+    </w:lvl>
+    <w:lvl w:ilvl="3" w:tplc="04090001" w:tentative="1">
+      <w:start w:val="1"/>
+      <w:numFmt w:val="bullet"/>
+      <w:lvlText w:val=""/>
+      <w:lvlJc w:val="left"/>
+      <w:pPr>
+        <w:ind w:left="2880" w:hanging="360"/>
+      </w:pPr>
+      <w:rPr>
+        <w:rFonts w:ascii="Symbol" w:hAnsi="Symbol" w:hint="default"/>
+      </w:rPr>
+    </w:lvl>
+    <w:lvl w:ilvl="4" w:tplc="04090003" w:tentative="1">
+      <w:start w:val="1"/>
+      <w:numFmt w:val="bullet"/>
+      <w:lvlText w:val="o"/>
+      <w:lvlJc w:val="left"/>
+      <w:pPr>
+        <w:ind w:left="3600" w:hanging="360"/>
+      </w:pPr>
+      <w:rPr>
+        <w:rFonts w:ascii="Courier New" w:hAnsi="Courier New" w:cs="Courier New" w:hint="default"/>
+      </w:rPr>
+    </w:lvl>
+    <w:lvl w:ilvl="5" w:tplc="04090005" w:tentative="1">
+      <w:start w:val="1"/>
+      <w:numFmt w:val="bullet"/>
+      <w:lvlText w:val=""/>
+      <w:lvlJc w:val="left"/>
+      <w:pPr>
+        <w:ind w:left="4320" w:hanging="360"/>
+      </w:pPr>
+      <w:rPr>
+        <w:rFonts w:ascii="Wingdings" w:hAnsi="Wingdings" w:hint="default"/>
+      </w:rPr>
+    </w:lvl>
+    <w:lvl w:ilvl="6" w:tplc="04090001" w:tentative="1">
+      <w:start w:val="1"/>
+      <w:numFmt w:val="bullet"/>
+      <w:lvlText w:val=""/>
+      <w:lvlJc w:val="left"/>
+      <w:pPr>
+        <w:ind w:left="5040" w:hanging="360"/>
+      </w:pPr>
+      <w:rPr>
+        <w:rFonts w:ascii="Symbol" w:hAnsi="Symbol" w:hint="default"/>
+      </w:rPr>
+    </w:lvl>
+    <w:lvl w:ilvl="7" w:tplc="04090003" w:tentative="1">
+      <w:start w:val="1"/>
+      <w:numFmt w:val="bullet"/>
+      <w:lvlText w:val="o"/>
+      <w:lvlJc w:val="left"/>
+      <w:pPr>
+        <w:ind w:left="5760" w:hanging="360"/>
+      </w:pPr>
+      <w:rPr>
+        <w:rFonts w:ascii="Courier New" w:hAnsi="Courier New" w:cs="Courier New" w:hint="default"/>
+      </w:rPr>
+    </w:lvl>
+    <w:lvl w:ilvl="8" w:tplc="04090005" w:tentative="1">
+      <w:start w:val="1"/>
+      <w:numFmt w:val="bullet"/>
+      <w:lvlText w:val=""/>
+      <w:lvlJc w:val="left"/>
+      <w:pPr>
+        <w:ind w:left="6480" w:hanging="360"/>
+      </w:pPr>
+      <w:rPr>
+        <w:rFonts w:ascii="Wingdings" w:hAnsi="Wingdings" w:hint="default"/>
+      </w:rPr>
+    </w:lvl>
+  </w:abstractNum>
+  <w:abstractNum w:abstractNumId="4" w15:restartNumberingAfterBreak="0">
     <w:nsid w:val="66187E45"/>
     <w:multiLevelType w:val="multilevel"/>
     <w:tmpl w:val="0868FE9C"/>
@@ -1069,7 +1293,7 @@
     </w:lvl>
   </w:abstractNum>
   <w:num w:numId="1">
-    <w:abstractNumId w:val="3"/>
+    <w:abstractNumId w:val="4"/>
   </w:num>
   <w:num w:numId="2">
     <w:abstractNumId w:val="0"/>
@@ -1080,11 +1304,14 @@
   <w:num w:numId="4">
     <w:abstractNumId w:val="2"/>
   </w:num>
+  <w:num w:numId="5">
+    <w:abstractNumId w:val="3"/>
+  </w:num>
 </w:numbering>
 </file>
 
 <file path=word/styles.xml><?xml version="1.0" encoding="utf-8"?>
-<w:styles xmlns:mc="http://schemas.openxmlformats.org/markup-compatibility/2006" xmlns:r="http://schemas.openxmlformats.org/officeDocument/2006/relationships" xmlns:w="http://schemas.openxmlformats.org/wordprocessingml/2006/main" xmlns:w14="http://schemas.microsoft.com/office/word/2010/wordml" xmlns:w15="http://schemas.microsoft.com/office/word/2012/wordml" xmlns:w16cid="http://schemas.microsoft.com/office/word/2016/wordml/cid" xmlns:w16se="http://schemas.microsoft.com/office/word/2015/wordml/symex" mc:Ignorable="w14 w15 w16se w16cid">
+<w:styles xmlns:mc="http://schemas.openxmlformats.org/markup-compatibility/2006" xmlns:r="http://schemas.openxmlformats.org/officeDocument/2006/relationships" xmlns:w="http://schemas.openxmlformats.org/wordprocessingml/2006/main" xmlns:w14="http://schemas.microsoft.com/office/word/2010/wordml" xmlns:w15="http://schemas.microsoft.com/office/word/2012/wordml" xmlns:w16cex="http://schemas.microsoft.com/office/word/2018/wordml/cex" xmlns:w16cid="http://schemas.microsoft.com/office/word/2016/wordml/cid" xmlns:w16="http://schemas.microsoft.com/office/word/2018/wordml" xmlns:w16se="http://schemas.microsoft.com/office/word/2015/wordml/symex" mc:Ignorable="w14 w15 w16se w16cid w16 w16cex">
   <w:docDefaults>
     <w:rPrDefault>
       <w:rPr>
@@ -1100,7 +1327,7 @@
       </w:pPr>
     </w:pPrDefault>
   </w:docDefaults>
-  <w:latentStyles w:defLockedState="0" w:defUIPriority="99" w:defSemiHidden="0" w:defUnhideWhenUsed="0" w:defQFormat="0" w:count="377">
+  <w:latentStyles w:defLockedState="0" w:defUIPriority="99" w:defSemiHidden="0" w:defUnhideWhenUsed="0" w:defQFormat="0" w:count="376">
     <w:lsdException w:name="Normal" w:uiPriority="0" w:qFormat="1"/>
     <w:lsdException w:name="heading 1" w:uiPriority="9" w:qFormat="1"/>
     <w:lsdException w:name="heading 2" w:semiHidden="1" w:uiPriority="9" w:unhideWhenUsed="1" w:qFormat="1"/>
@@ -1206,6 +1433,7 @@
     <w:lsdException w:name="HTML Sample" w:semiHidden="1" w:unhideWhenUsed="1"/>
     <w:lsdException w:name="HTML Typewriter" w:semiHidden="1" w:unhideWhenUsed="1"/>
     <w:lsdException w:name="HTML Variable" w:semiHidden="1" w:unhideWhenUsed="1"/>
+    <w:lsdException w:name="Normal Table" w:semiHidden="1" w:unhideWhenUsed="1"/>
     <w:lsdException w:name="annotation subject" w:semiHidden="1" w:unhideWhenUsed="1"/>
     <w:lsdException w:name="No List" w:semiHidden="1" w:unhideWhenUsed="1"/>
     <w:lsdException w:name="Outline List 1" w:semiHidden="1" w:unhideWhenUsed="1"/>
@@ -1251,9 +1479,11 @@
     <w:lsdException w:name="Table Subtle 1" w:semiHidden="1" w:unhideWhenUsed="1"/>
     <w:lsdException w:name="Table Subtle 2" w:semiHidden="1" w:unhideWhenUsed="1"/>
     <w:lsdException w:name="Table Web 1" w:semiHidden="1" w:unhideWhenUsed="1"/>
+    <w:lsdException w:name="Table Web 2" w:semiHidden="1" w:unhideWhenUsed="1"/>
     <w:lsdException w:name="Table Web 3" w:semiHidden="1" w:unhideWhenUsed="1"/>
     <w:lsdException w:name="Balloon Text" w:semiHidden="1" w:unhideWhenUsed="1"/>
     <w:lsdException w:name="Table Grid" w:uiPriority="59"/>
+    <w:lsdException w:name="Table Theme" w:semiHidden="1" w:unhideWhenUsed="1"/>
     <w:lsdException w:name="Placeholder Text" w:semiHidden="1"/>
     <w:lsdException w:name="No Spacing" w:uiPriority="1" w:qFormat="1"/>
     <w:lsdException w:name="Light Shading" w:uiPriority="60"/>
@@ -1465,7 +1695,6 @@
     <w:lsdException w:name="Hashtag" w:semiHidden="1" w:unhideWhenUsed="1"/>
     <w:lsdException w:name="Unresolved Mention" w:semiHidden="1" w:unhideWhenUsed="1"/>
     <w:lsdException w:name="Smart Link" w:semiHidden="1" w:unhideWhenUsed="1"/>
-    <w:lsdException w:name="Smart Link Error" w:semiHidden="1" w:unhideWhenUsed="1"/>
   </w:latentStyles>
   <w:style w:type="paragraph" w:default="1" w:styleId="Normal">
     <w:name w:val="Normal"/>

</xml_diff>

<commit_message>
fixed formatting in project plan
</commit_message>
<xml_diff>
--- a/docs/Project Plan.docx
+++ b/docs/Project Plan.docx
@@ -69,6 +69,11 @@
     </w:p>
     <w:p>
       <w:pPr>
+        <w:spacing w:after="0"/>
+      </w:pPr>
+    </w:p>
+    <w:p>
+      <w:pPr>
         <w:pStyle w:val="Heading1"/>
         <w:spacing w:before="0"/>
       </w:pPr>
@@ -106,16 +111,35 @@
         <w:t>the</w:t>
       </w:r>
       <w:r>
-        <w:t xml:space="preserve"> team will contribute to the project in many ways rather than being specialists in specific areas. </w:t>
-      </w:r>
-      <w:r>
-        <w:t xml:space="preserve">Egoless programming is also planned to be followed due to every member playing a wide role. Dan Watson is the </w:t>
+        <w:t xml:space="preserve"> team will contribute to the project in many ways rather than being specialists in specific areas.</w:t>
+      </w:r>
+      <w:r>
+        <w:t xml:space="preserve"> Due to the small team size, the development team will be communicating directly with the client.</w:t>
+      </w:r>
+    </w:p>
+    <w:p>
+      <w:pPr>
+        <w:spacing w:after="0"/>
+      </w:pPr>
+    </w:p>
+    <w:p>
+      <w:pPr>
+        <w:spacing w:after="0"/>
+      </w:pPr>
+      <w:r>
+        <w:t xml:space="preserve">Dan Watson is the </w:t>
       </w:r>
       <w:r>
         <w:t>client</w:t>
       </w:r>
       <w:r>
-        <w:t>. All members are part of the development team, with Jake Pope being the scrum master to begin the project.  These roles are subject to change as the project moves on.</w:t>
+        <w:t xml:space="preserve">. </w:t>
+      </w:r>
+      <w:r>
+        <w:t xml:space="preserve">Jonas, Luke, Braeden, and Jake </w:t>
+      </w:r>
+      <w:r>
+        <w:t>are part of the development team, with Jake Pope being the scrum master to begin the project.  These roles are subject to change as the project moves on.</w:t>
       </w:r>
     </w:p>
     <w:p>
@@ -291,6 +315,7 @@
                 <w:sz w:val="24"/>
                 <w:szCs w:val="24"/>
               </w:rPr>
+              <w:lastRenderedPageBreak/>
               <w:t>Phase</w:t>
             </w:r>
           </w:p>
@@ -500,7 +525,6 @@
                 <w:sz w:val="24"/>
                 <w:szCs w:val="24"/>
               </w:rPr>
-              <w:lastRenderedPageBreak/>
               <w:t>3</w:t>
             </w:r>
           </w:p>
@@ -653,6 +677,11 @@
     </w:p>
     <w:p>
       <w:pPr>
+        <w:spacing w:after="0"/>
+      </w:pPr>
+    </w:p>
+    <w:p>
+      <w:pPr>
         <w:pStyle w:val="Heading1"/>
         <w:spacing w:before="0"/>
       </w:pPr>
@@ -734,6 +763,14 @@
           <w:iCs/>
         </w:rPr>
       </w:pPr>
+    </w:p>
+    <w:p>
+      <w:pPr>
+        <w:spacing w:after="0"/>
+        <w:rPr>
+          <w:iCs/>
+        </w:rPr>
+      </w:pPr>
       <w:r>
         <w:rPr>
           <w:iCs/>
@@ -771,7 +808,110 @@
           <w:b/>
           <w:bCs/>
         </w:rPr>
-        <w:t>Only one storefront needs to be managed and the website will correspond with the physical workplace</w:t>
+        <w:t>Only one storefront needs to be managed and the website will correspond with the physical workplace.</w:t>
+      </w:r>
+    </w:p>
+    <w:p>
+      <w:pPr>
+        <w:spacing w:after="0"/>
+      </w:pPr>
+      <w:r>
+        <w:t>There is a very high likelihood of this requirement being met. If this requirement is not met, the severity of the consequences would be extreme. The consequences of failing would be a failed project. There are no workarounds.</w:t>
+      </w:r>
+    </w:p>
+    <w:p>
+      <w:pPr>
+        <w:spacing w:after="0"/>
+      </w:pPr>
+    </w:p>
+    <w:p>
+      <w:pPr>
+        <w:spacing w:after="0"/>
+        <w:rPr>
+          <w:b/>
+          <w:bCs/>
+        </w:rPr>
+      </w:pPr>
+      <w:r>
+        <w:rPr>
+          <w:b/>
+          <w:bCs/>
+        </w:rPr>
+        <w:t>Store inventory should be editable such that goods used to create bagels can be added as they are physically stocked and removed as they are used to create meals and sold to customers.</w:t>
+      </w:r>
+    </w:p>
+    <w:p>
+      <w:pPr>
+        <w:spacing w:after="0"/>
+      </w:pPr>
+      <w:r>
+        <w:t>There is a high likelihood of this requirement being met</w:t>
+      </w:r>
+      <w:r>
+        <w:t>. The severity of this requirement not being met is high. The consequences would be not being able to tell customers when items are out of stock. A workaround would be to manually mark items as out of stock on the menu.</w:t>
+      </w:r>
+    </w:p>
+    <w:p>
+      <w:pPr>
+        <w:spacing w:after="0"/>
+      </w:pPr>
+    </w:p>
+    <w:p>
+      <w:pPr>
+        <w:spacing w:after="0"/>
+        <w:rPr>
+          <w:b/>
+          <w:bCs/>
+        </w:rPr>
+      </w:pPr>
+      <w:r>
+        <w:rPr>
+          <w:b/>
+          <w:bCs/>
+        </w:rPr>
+        <w:t>Facilitate the steps that take place in the purchase of a bagel.</w:t>
+      </w:r>
+    </w:p>
+    <w:p>
+      <w:pPr>
+        <w:spacing w:after="0"/>
+      </w:pPr>
+      <w:r>
+        <w:t xml:space="preserve">There is a very high likelihood of this requirement being met. The severity of this requirement not being met is extreme. The consequence of failure would be </w:t>
+      </w:r>
+      <w:r>
+        <w:t>the failure of the whole projects</w:t>
+      </w:r>
+      <w:r>
+        <w:t>. There are no workarounds for this requirement.</w:t>
+      </w:r>
+    </w:p>
+    <w:p>
+      <w:pPr>
+        <w:spacing w:after="0"/>
+      </w:pPr>
+    </w:p>
+    <w:p>
+      <w:pPr>
+        <w:spacing w:after="0"/>
+        <w:rPr>
+          <w:b/>
+          <w:bCs/>
+        </w:rPr>
+      </w:pPr>
+      <w:r>
+        <w:rPr>
+          <w:b/>
+          <w:bCs/>
+        </w:rPr>
+        <w:t xml:space="preserve">Customers </w:t>
+      </w:r>
+      <w:r>
+        <w:rPr>
+          <w:b/>
+          <w:bCs/>
+        </w:rPr>
+        <w:t>can see order status after placing order</w:t>
       </w:r>
       <w:r>
         <w:rPr>
@@ -786,28 +926,137 @@
         <w:spacing w:after="0"/>
       </w:pPr>
       <w:r>
-        <w:t>There is a very high likelihood of this requirement being met. If this requirement is not met, the severity of the consequences would be extreme. The consequences of failing would be a failed project. There are no workarounds.</w:t>
-      </w:r>
-    </w:p>
-    <w:p>
-      <w:pPr>
-        <w:spacing w:after="0"/>
-      </w:pPr>
-    </w:p>
-    <w:p>
-      <w:pPr>
-        <w:spacing w:after="0"/>
-        <w:rPr>
-          <w:b/>
-          <w:bCs/>
-        </w:rPr>
-      </w:pPr>
-      <w:r>
-        <w:rPr>
-          <w:b/>
-          <w:bCs/>
-        </w:rPr>
-        <w:t>Store inventory should be editable such that goods used to create bagels can be added as they are physically stocked and removed as they are used to create meals and sold to customers</w:t>
+        <w:t xml:space="preserve">There is a high likelihood of this requirement being met. The severity of this requirement not being met is high. The consequence of failure would be not having a system where multiple actors are </w:t>
+      </w:r>
+      <w:r>
+        <w:t xml:space="preserve">able to </w:t>
+      </w:r>
+      <w:r>
+        <w:lastRenderedPageBreak/>
+        <w:t>access order info. A workaround would be only showing when orders or complete, or just to give a fixed estimated wait time.</w:t>
+      </w:r>
+    </w:p>
+    <w:p>
+      <w:pPr>
+        <w:spacing w:after="0"/>
+      </w:pPr>
+    </w:p>
+    <w:p>
+      <w:pPr>
+        <w:spacing w:after="0"/>
+        <w:rPr>
+          <w:b/>
+          <w:bCs/>
+        </w:rPr>
+      </w:pPr>
+      <w:r>
+        <w:rPr>
+          <w:b/>
+          <w:bCs/>
+        </w:rPr>
+        <w:t>Send an email to the customer when their order is ready.</w:t>
+      </w:r>
+    </w:p>
+    <w:p>
+      <w:pPr>
+        <w:spacing w:after="0"/>
+      </w:pPr>
+      <w:r>
+        <w:t>There is a low likelihood of this requirement being met. The severity of this requirement not being met is very low. There are no real consequences of not meeting this requirement, especially if the requirement of updating order status is met. A workaround would be only having the status updated without any notification.</w:t>
+      </w:r>
+    </w:p>
+    <w:p>
+      <w:pPr>
+        <w:spacing w:after="0"/>
+      </w:pPr>
+    </w:p>
+    <w:p>
+      <w:pPr>
+        <w:spacing w:after="0"/>
+        <w:rPr>
+          <w:b/>
+          <w:bCs/>
+        </w:rPr>
+      </w:pPr>
+      <w:r>
+        <w:rPr>
+          <w:b/>
+          <w:bCs/>
+        </w:rPr>
+        <w:t>Menu to order from should be dynamic and updatable.</w:t>
+      </w:r>
+    </w:p>
+    <w:p>
+      <w:pPr>
+        <w:spacing w:after="0"/>
+      </w:pPr>
+      <w:r>
+        <w:t xml:space="preserve">There is a </w:t>
+      </w:r>
+      <w:r>
+        <w:t>high</w:t>
+      </w:r>
+      <w:r>
+        <w:t xml:space="preserve"> likelihood of this requirement being met. The severity of this requirement not being </w:t>
+      </w:r>
+      <w:r>
+        <w:t>met is high. A workaround would be editing the menu as a developer every time you want to change the items.</w:t>
+      </w:r>
+    </w:p>
+    <w:p>
+      <w:pPr>
+        <w:spacing w:after="0"/>
+      </w:pPr>
+    </w:p>
+    <w:p>
+      <w:pPr>
+        <w:spacing w:after="0"/>
+        <w:rPr>
+          <w:b/>
+          <w:bCs/>
+        </w:rPr>
+      </w:pPr>
+      <w:r>
+        <w:rPr>
+          <w:b/>
+          <w:bCs/>
+        </w:rPr>
+        <w:t>Be able to handle orders being ready within five minutes.</w:t>
+      </w:r>
+    </w:p>
+    <w:p>
+      <w:pPr>
+        <w:spacing w:after="0"/>
+      </w:pPr>
+      <w:r>
+        <w:t>There is a high likelihood of this requirement is being met. The severity of this requirement not being</w:t>
+      </w:r>
+      <w:r>
+        <w:t xml:space="preserve"> is moderate. A workaround would be</w:t>
+      </w:r>
+      <w:r>
+        <w:t xml:space="preserve"> putting all orders in a queue and letting the chef choose when to start an order.</w:t>
+      </w:r>
+    </w:p>
+    <w:p>
+      <w:pPr>
+        <w:spacing w:after="0"/>
+      </w:pPr>
+    </w:p>
+    <w:p>
+      <w:pPr>
+        <w:spacing w:after="0"/>
+        <w:rPr>
+          <w:b/>
+          <w:bCs/>
+        </w:rPr>
+      </w:pPr>
+      <w:r>
+        <w:rPr>
+          <w:b/>
+          <w:bCs/>
+        </w:rPr>
+        <w:t>Support different types of users of the system</w:t>
       </w:r>
       <w:r>
         <w:rPr>
@@ -822,37 +1071,12 @@
         <w:spacing w:after="0"/>
       </w:pPr>
       <w:r>
-        <w:t>There is a high likelihood of this requirement being met</w:t>
-      </w:r>
-      <w:r>
-        <w:t>. The severity of this requirement not being met is high. The consequences would be not being able to tell customers when items are out of stock. A workaround would be to manually mark items as out of stock on the menu.</w:t>
-      </w:r>
-    </w:p>
-    <w:p>
-      <w:pPr>
-        <w:spacing w:after="0"/>
-      </w:pPr>
-    </w:p>
-    <w:p>
-      <w:pPr>
-        <w:spacing w:after="0"/>
-        <w:rPr>
-          <w:b/>
-          <w:bCs/>
-        </w:rPr>
-      </w:pPr>
-      <w:r>
-        <w:rPr>
-          <w:b/>
-          <w:bCs/>
-        </w:rPr>
-        <w:t>Facilitate the steps that take place in the purchase of a bagel</w:t>
-      </w:r>
-      <w:r>
-        <w:rPr>
-          <w:b/>
-          <w:bCs/>
-        </w:rPr>
+        <w:t>There is a very high likelihood of this requirement being met</w:t>
+      </w:r>
+      <w:r>
+        <w:t>. The severity of this requirement not being met is very high, as it would make the system insecure and hard to manage. A partial workaround would be only having an employee account and a customer account</w:t>
+      </w:r>
+      <w:r>
         <w:t>.</w:t>
       </w:r>
     </w:p>
@@ -860,42 +1084,114 @@
       <w:pPr>
         <w:spacing w:after="0"/>
       </w:pPr>
-      <w:r>
-        <w:t xml:space="preserve">There is a very high likelihood of this requirement being met. The severity of this requirement not being met is extreme. The consequence of failure would be </w:t>
-      </w:r>
-      <w:r>
-        <w:t>the failure of the whole projects</w:t>
-      </w:r>
-      <w:r>
-        <w:t>. There are no workarounds for this requirement.</w:t>
-      </w:r>
-    </w:p>
-    <w:p>
-      <w:pPr>
-        <w:spacing w:after="0"/>
-      </w:pPr>
-    </w:p>
-    <w:p>
-      <w:pPr>
-        <w:spacing w:after="0"/>
-        <w:rPr>
-          <w:b/>
-          <w:bCs/>
-        </w:rPr>
-      </w:pPr>
-      <w:r>
-        <w:rPr>
-          <w:b/>
-          <w:bCs/>
-        </w:rPr>
-        <w:t xml:space="preserve">Customers </w:t>
-      </w:r>
-      <w:r>
-        <w:rPr>
-          <w:b/>
-          <w:bCs/>
-        </w:rPr>
-        <w:t>can see order status after placing order</w:t>
+    </w:p>
+    <w:p>
+      <w:pPr>
+        <w:spacing w:after="0"/>
+        <w:rPr>
+          <w:b/>
+          <w:bCs/>
+        </w:rPr>
+      </w:pPr>
+      <w:r>
+        <w:rPr>
+          <w:b/>
+          <w:bCs/>
+        </w:rPr>
+        <w:t>Accounts have access to relevant information for their role.</w:t>
+      </w:r>
+    </w:p>
+    <w:p>
+      <w:pPr>
+        <w:spacing w:after="0"/>
+      </w:pPr>
+      <w:r>
+        <w:t>There is a very high likelihood of this requirement being met. The severity of this requirement not being met is extreme, as it would greatly affect security. There are no workarounds.</w:t>
+      </w:r>
+    </w:p>
+    <w:p>
+      <w:pPr>
+        <w:spacing w:after="0"/>
+      </w:pPr>
+    </w:p>
+    <w:p>
+      <w:pPr>
+        <w:spacing w:after="0"/>
+        <w:rPr>
+          <w:b/>
+          <w:bCs/>
+        </w:rPr>
+      </w:pPr>
+      <w:r>
+        <w:rPr>
+          <w:b/>
+          <w:bCs/>
+        </w:rPr>
+        <w:t>Customer accounts can order, cancel orders, create an account, add money, and view order status.</w:t>
+      </w:r>
+    </w:p>
+    <w:p>
+      <w:pPr>
+        <w:spacing w:after="0"/>
+      </w:pPr>
+      <w:r>
+        <w:t>There is a very high likelihood of this requirement being met. The severity of failure is very high, as this is the basis of the whole user experience. There are no workarounds.</w:t>
+      </w:r>
+    </w:p>
+    <w:p>
+      <w:pPr>
+        <w:spacing w:after="0"/>
+      </w:pPr>
+    </w:p>
+    <w:p>
+      <w:pPr>
+        <w:spacing w:after="0"/>
+        <w:rPr>
+          <w:b/>
+          <w:bCs/>
+        </w:rPr>
+      </w:pPr>
+      <w:r>
+        <w:rPr>
+          <w:b/>
+          <w:bCs/>
+        </w:rPr>
+        <w:t>Bagel chef accounts can see orders, update inventory, and update order status.</w:t>
+      </w:r>
+    </w:p>
+    <w:p>
+      <w:pPr>
+        <w:spacing w:after="0"/>
+      </w:pPr>
+      <w:r>
+        <w:t>Th</w:t>
+      </w:r>
+      <w:r>
+        <w:t>ere is a very high likelihood of this requirement being met. The severity of failure is somewhat high, as this requirement is closely connected with other requirements. A workaround would be only meeting one of these requirements, such as being able to upda</w:t>
+      </w:r>
+      <w:r>
+        <w:t>te order status.</w:t>
+      </w:r>
+    </w:p>
+    <w:p>
+      <w:pPr>
+        <w:spacing w:after="0"/>
+      </w:pPr>
+    </w:p>
+    <w:p>
+      <w:pPr>
+        <w:spacing w:after="0"/>
+        <w:rPr>
+          <w:b/>
+          <w:bCs/>
+        </w:rPr>
+      </w:pPr>
+      <w:r>
+        <w:rPr>
+          <w:b/>
+          <w:bCs/>
+        </w:rPr>
+        <w:t>Cashier accounts can view order status, charge the customer account, and discard abandoned orders</w:t>
       </w:r>
       <w:r>
         <w:rPr>
@@ -910,310 +1206,31 @@
         <w:spacing w:after="0"/>
       </w:pPr>
       <w:r>
-        <w:t xml:space="preserve">There is a high likelihood of this requirement being met. The severity of this requirement not being met is high. The consequence of failure would be not having a system where multiple actors are </w:t>
-      </w:r>
-      <w:r>
-        <w:t>able to access order info. A workaround would be only showing when orders or complete, or just to give a fixed estimated wait time.</w:t>
-      </w:r>
-    </w:p>
-    <w:p>
-      <w:pPr>
-        <w:spacing w:after="0"/>
-      </w:pPr>
-    </w:p>
-    <w:p>
-      <w:pPr>
-        <w:spacing w:after="0"/>
-        <w:rPr>
-          <w:b/>
-          <w:bCs/>
-        </w:rPr>
-      </w:pPr>
-      <w:r>
-        <w:rPr>
-          <w:b/>
-          <w:bCs/>
-        </w:rPr>
-        <w:t>Send an email to the customer when their order is ready.</w:t>
-      </w:r>
-    </w:p>
-    <w:p>
-      <w:pPr>
-        <w:spacing w:after="0"/>
-      </w:pPr>
-      <w:r>
-        <w:t xml:space="preserve">There is a low likelihood of this requirement being met. The severity of this requirement not being met is very low. There are no real consequences of not meeting this requirement, especially if the </w:t>
-      </w:r>
-      <w:r>
+        <w:t xml:space="preserve">There is a very high likelihood of this requirement being met. The severity of failure is somewhat high, as this requirement is closely connected with other requirements. </w:t>
+      </w:r>
+      <w:r>
+        <w:t>There are no real workarounds for this requirement because this is the entire purpose of the cashier role.</w:t>
+      </w:r>
+    </w:p>
+    <w:p>
+      <w:pPr>
+        <w:spacing w:after="0"/>
+      </w:pPr>
+    </w:p>
+    <w:p>
+      <w:pPr>
+        <w:spacing w:after="0"/>
+        <w:rPr>
+          <w:b/>
+          <w:bCs/>
+        </w:rPr>
+      </w:pPr>
+      <w:r>
+        <w:rPr>
+          <w:b/>
+          <w:bCs/>
+        </w:rPr>
         <w:lastRenderedPageBreak/>
-        <w:t>requirement of updating order status is met. A workaround would be only having the status updated without any notification.</w:t>
-      </w:r>
-    </w:p>
-    <w:p>
-      <w:pPr>
-        <w:spacing w:after="0"/>
-      </w:pPr>
-    </w:p>
-    <w:p>
-      <w:pPr>
-        <w:spacing w:after="0"/>
-        <w:rPr>
-          <w:b/>
-          <w:bCs/>
-        </w:rPr>
-      </w:pPr>
-      <w:r>
-        <w:rPr>
-          <w:b/>
-          <w:bCs/>
-        </w:rPr>
-        <w:t>Menu to order from should be dynamic and updatable.</w:t>
-      </w:r>
-    </w:p>
-    <w:p>
-      <w:pPr>
-        <w:spacing w:after="0"/>
-      </w:pPr>
-      <w:r>
-        <w:t xml:space="preserve">There is a </w:t>
-      </w:r>
-      <w:r>
-        <w:t>high</w:t>
-      </w:r>
-      <w:r>
-        <w:t xml:space="preserve"> likelihood of this requirement being met. The severity of this requirement not being </w:t>
-      </w:r>
-      <w:r>
-        <w:t>met is high. A workaround would be editing the menu as a developer every time you want to change the items.</w:t>
-      </w:r>
-    </w:p>
-    <w:p>
-      <w:pPr>
-        <w:spacing w:after="0"/>
-      </w:pPr>
-    </w:p>
-    <w:p>
-      <w:pPr>
-        <w:spacing w:after="0"/>
-        <w:rPr>
-          <w:b/>
-          <w:bCs/>
-        </w:rPr>
-      </w:pPr>
-      <w:r>
-        <w:rPr>
-          <w:b/>
-          <w:bCs/>
-        </w:rPr>
-        <w:t>Be able to handle orders being ready within five minutes.</w:t>
-      </w:r>
-    </w:p>
-    <w:p>
-      <w:pPr>
-        <w:spacing w:after="0"/>
-      </w:pPr>
-      <w:r>
-        <w:t>There is a high likelihood of this requirement is being met. The severity of this requirement not being</w:t>
-      </w:r>
-      <w:r>
-        <w:t xml:space="preserve"> is moderate. A workaround would be</w:t>
-      </w:r>
-      <w:r>
-        <w:t xml:space="preserve"> putting all orders in a queue and letting the chef choose when to start an order.</w:t>
-      </w:r>
-    </w:p>
-    <w:p>
-      <w:pPr>
-        <w:spacing w:after="0"/>
-      </w:pPr>
-    </w:p>
-    <w:p>
-      <w:pPr>
-        <w:spacing w:after="0"/>
-        <w:rPr>
-          <w:b/>
-          <w:bCs/>
-        </w:rPr>
-      </w:pPr>
-      <w:r>
-        <w:rPr>
-          <w:b/>
-          <w:bCs/>
-        </w:rPr>
-        <w:t>Support different types of users of the system</w:t>
-      </w:r>
-      <w:r>
-        <w:rPr>
-          <w:b/>
-          <w:bCs/>
-        </w:rPr>
-        <w:t>.</w:t>
-      </w:r>
-    </w:p>
-    <w:p>
-      <w:pPr>
-        <w:spacing w:after="0"/>
-      </w:pPr>
-      <w:r>
-        <w:t>There is a very high likelihood of this requirement being met</w:t>
-      </w:r>
-      <w:r>
-        <w:t>. The severity of this requirement not being met is very high, as it would make the system insecure and hard to manage. A partial workaround would be only having an employee account and a customer account</w:t>
-      </w:r>
-      <w:r>
-        <w:t>.</w:t>
-      </w:r>
-    </w:p>
-    <w:p>
-      <w:pPr>
-        <w:spacing w:after="0"/>
-      </w:pPr>
-    </w:p>
-    <w:p>
-      <w:pPr>
-        <w:spacing w:after="0"/>
-        <w:rPr>
-          <w:b/>
-          <w:bCs/>
-        </w:rPr>
-      </w:pPr>
-      <w:r>
-        <w:rPr>
-          <w:b/>
-          <w:bCs/>
-        </w:rPr>
-        <w:t>Accounts have access to relevant information for their role.</w:t>
-      </w:r>
-    </w:p>
-    <w:p>
-      <w:pPr>
-        <w:spacing w:after="0"/>
-      </w:pPr>
-      <w:r>
-        <w:t>There is a very high likelihood of this requirement being met. The severity of this requirement not being met is extreme, as it would greatly affect security. There are no workarounds.</w:t>
-      </w:r>
-    </w:p>
-    <w:p>
-      <w:pPr>
-        <w:spacing w:after="0"/>
-      </w:pPr>
-    </w:p>
-    <w:p>
-      <w:pPr>
-        <w:spacing w:after="0"/>
-        <w:rPr>
-          <w:b/>
-          <w:bCs/>
-        </w:rPr>
-      </w:pPr>
-      <w:r>
-        <w:rPr>
-          <w:b/>
-          <w:bCs/>
-        </w:rPr>
-        <w:t>Customer accounts can order, cancel orders, create an account, add money, and view order status.</w:t>
-      </w:r>
-    </w:p>
-    <w:p>
-      <w:pPr>
-        <w:spacing w:after="0"/>
-      </w:pPr>
-      <w:r>
-        <w:t>There is a very high likelihood of this requirement being met. The severity of failure is very high, as this is the basis of the whole user experience. There are no workarounds.</w:t>
-      </w:r>
-    </w:p>
-    <w:p>
-      <w:pPr>
-        <w:spacing w:after="0"/>
-      </w:pPr>
-    </w:p>
-    <w:p>
-      <w:pPr>
-        <w:spacing w:after="0"/>
-        <w:rPr>
-          <w:b/>
-          <w:bCs/>
-        </w:rPr>
-      </w:pPr>
-      <w:r>
-        <w:rPr>
-          <w:b/>
-          <w:bCs/>
-        </w:rPr>
-        <w:t>Bagel chef accounts can see orders, update inventory, and update order status.</w:t>
-      </w:r>
-    </w:p>
-    <w:p>
-      <w:pPr>
-        <w:spacing w:after="0"/>
-      </w:pPr>
-      <w:r>
-        <w:t>Th</w:t>
-      </w:r>
-      <w:r>
-        <w:t>ere is a very high likelihood of this requirement being met. The severity of failure is somewhat high, as this requirement is closely connected with other requirements. A workaround would be only meeting one of these requirements, such as being able to upda</w:t>
-      </w:r>
-      <w:r>
-        <w:t>te order status.</w:t>
-      </w:r>
-    </w:p>
-    <w:p>
-      <w:pPr>
-        <w:spacing w:after="0"/>
-      </w:pPr>
-    </w:p>
-    <w:p>
-      <w:pPr>
-        <w:spacing w:after="0"/>
-        <w:rPr>
-          <w:b/>
-          <w:bCs/>
-        </w:rPr>
-      </w:pPr>
-      <w:r>
-        <w:rPr>
-          <w:b/>
-          <w:bCs/>
-        </w:rPr>
-        <w:t>Cashier accounts can view order status, charge the customer account, and discard abandoned orders</w:t>
-      </w:r>
-      <w:r>
-        <w:rPr>
-          <w:b/>
-          <w:bCs/>
-        </w:rPr>
-        <w:t>.</w:t>
-      </w:r>
-    </w:p>
-    <w:p>
-      <w:pPr>
-        <w:spacing w:after="0"/>
-      </w:pPr>
-      <w:r>
-        <w:t xml:space="preserve">There is a very high likelihood of this requirement being met. The severity of failure is somewhat high, as this requirement is closely connected with other requirements. </w:t>
-      </w:r>
-      <w:r>
-        <w:t>There are no real workarounds for this requirement because this is the entire purpose of the cashier role.</w:t>
-      </w:r>
-    </w:p>
-    <w:p>
-      <w:pPr>
-        <w:spacing w:after="0"/>
-      </w:pPr>
-    </w:p>
-    <w:p>
-      <w:pPr>
-        <w:spacing w:after="0"/>
-        <w:rPr>
-          <w:b/>
-          <w:bCs/>
-        </w:rPr>
-      </w:pPr>
-      <w:r>
-        <w:rPr>
-          <w:b/>
-          <w:bCs/>
-        </w:rPr>
         <w:t>Manager accounts can approve account creation, edit inventory</w:t>
       </w:r>
       <w:r>
@@ -1256,7 +1273,6 @@
           <w:b/>
           <w:bCs/>
         </w:rPr>
-        <w:lastRenderedPageBreak/>
         <w:t>The system should store names, contact information, account balance, identification number, password, and additional data.</w:t>
       </w:r>
     </w:p>

</xml_diff>